<commit_message>
Have added the snapshots of implementing the ftp and added fileserver for ftp
</commit_message>
<xml_diff>
--- a/Design Snapshots.docx
+++ b/Design Snapshots.docx
@@ -1430,6 +1430,29 @@
           </wp:inline>
         </w:drawing>
       </w:r>
+    </w:p>
+    <w:p>
+      <w:pPr>
+        <w:rPr>
+          <w:b/>
+          <w:u w:val="single"/>
+        </w:rPr>
+      </w:pPr>
+      <w:r>
+        <w:rPr>
+          <w:b/>
+          <w:u w:val="single"/>
+        </w:rPr>
+        <w:t>VPN</w:t>
+      </w:r>
+    </w:p>
+    <w:p>
+      <w:pPr>
+        <w:rPr>
+          <w:b/>
+          <w:u w:val="single"/>
+        </w:rPr>
+      </w:pPr>
       <w:bookmarkStart w:id="0" w:name="_GoBack"/>
       <w:bookmarkEnd w:id="0"/>
     </w:p>
@@ -1840,6 +1863,7 @@
   <w:style w:type="character" w:default="1" w:styleId="DefaultParagraphFont">
     <w:name w:val="Default Paragraph Font"/>
     <w:uiPriority w:val="1"/>
+    <w:semiHidden/>
     <w:unhideWhenUsed/>
   </w:style>
   <w:style w:type="table" w:default="1" w:styleId="TableNormal">

</xml_diff>

<commit_message>
Created a new design as of an IT company
</commit_message>
<xml_diff>
--- a/Design Snapshots.docx
+++ b/Design Snapshots.docx
@@ -1447,15 +1447,385 @@
       </w:r>
     </w:p>
     <w:p>
-      <w:pPr>
-        <w:rPr>
-          <w:b/>
-          <w:u w:val="single"/>
-        </w:rPr>
-      </w:pPr>
+      <w:r>
+        <w:softHyphen/>
+      </w:r>
+      <w:r>
+        <w:softHyphen/>
+        <w:t xml:space="preserve">Trying to ping from Router0 to Router1 with </w:t>
+      </w:r>
+      <w:r>
+        <w:t>unsuccessful</w:t>
+      </w:r>
+    </w:p>
+    <w:p>
+      <w:r>
+        <w:rPr>
+          <w:noProof/>
+          <w:lang w:eastAsia="en-IN"/>
+        </w:rPr>
+        <w:lastRenderedPageBreak/>
+        <w:drawing>
+          <wp:inline distT="0" distB="0" distL="0" distR="0" wp14:anchorId="4C6AA968" wp14:editId="2A092D61">
+            <wp:extent cx="5731510" cy="2378710"/>
+            <wp:effectExtent l="0" t="0" r="2540" b="2540"/>
+            <wp:docPr id="28" name="Picture 28"/>
+            <wp:cNvGraphicFramePr>
+              <a:graphicFrameLocks xmlns:a="http://schemas.openxmlformats.org/drawingml/2006/main" noChangeAspect="1"/>
+            </wp:cNvGraphicFramePr>
+            <a:graphic xmlns:a="http://schemas.openxmlformats.org/drawingml/2006/main">
+              <a:graphicData uri="http://schemas.openxmlformats.org/drawingml/2006/picture">
+                <pic:pic xmlns:pic="http://schemas.openxmlformats.org/drawingml/2006/picture">
+                  <pic:nvPicPr>
+                    <pic:cNvPr id="1" name=""/>
+                    <pic:cNvPicPr/>
+                  </pic:nvPicPr>
+                  <pic:blipFill>
+                    <a:blip r:embed="rId31"/>
+                    <a:stretch>
+                      <a:fillRect/>
+                    </a:stretch>
+                  </pic:blipFill>
+                  <pic:spPr>
+                    <a:xfrm>
+                      <a:off x="0" y="0"/>
+                      <a:ext cx="5731510" cy="2378710"/>
+                    </a:xfrm>
+                    <a:prstGeom prst="rect">
+                      <a:avLst/>
+                    </a:prstGeom>
+                  </pic:spPr>
+                </pic:pic>
+              </a:graphicData>
+            </a:graphic>
+          </wp:inline>
+        </w:drawing>
+      </w:r>
+    </w:p>
+    <w:p>
+      <w:r>
+        <w:t>Trying to create a tunnel with command “</w:t>
+      </w:r>
+      <w:r>
+        <w:t>interface tunnel 1</w:t>
+      </w:r>
+      <w:r>
+        <w:t>”</w:t>
+      </w:r>
+    </w:p>
+    <w:p>
+      <w:r>
+        <w:rPr>
+          <w:noProof/>
+          <w:lang w:eastAsia="en-IN"/>
+        </w:rPr>
+        <w:drawing>
+          <wp:inline distT="0" distB="0" distL="0" distR="0" wp14:anchorId="5CFB9C8A" wp14:editId="74B93747">
+            <wp:extent cx="5731510" cy="2539365"/>
+            <wp:effectExtent l="0" t="0" r="2540" b="0"/>
+            <wp:docPr id="30" name="Picture 30"/>
+            <wp:cNvGraphicFramePr>
+              <a:graphicFrameLocks xmlns:a="http://schemas.openxmlformats.org/drawingml/2006/main" noChangeAspect="1"/>
+            </wp:cNvGraphicFramePr>
+            <a:graphic xmlns:a="http://schemas.openxmlformats.org/drawingml/2006/main">
+              <a:graphicData uri="http://schemas.openxmlformats.org/drawingml/2006/picture">
+                <pic:pic xmlns:pic="http://schemas.openxmlformats.org/drawingml/2006/picture">
+                  <pic:nvPicPr>
+                    <pic:cNvPr id="1" name=""/>
+                    <pic:cNvPicPr/>
+                  </pic:nvPicPr>
+                  <pic:blipFill>
+                    <a:blip r:embed="rId32"/>
+                    <a:stretch>
+                      <a:fillRect/>
+                    </a:stretch>
+                  </pic:blipFill>
+                  <pic:spPr>
+                    <a:xfrm>
+                      <a:off x="0" y="0"/>
+                      <a:ext cx="5731510" cy="2539365"/>
+                    </a:xfrm>
+                    <a:prstGeom prst="rect">
+                      <a:avLst/>
+                    </a:prstGeom>
+                  </pic:spPr>
+                </pic:pic>
+              </a:graphicData>
+            </a:graphic>
+          </wp:inline>
+        </w:drawing>
+      </w:r>
+    </w:p>
+    <w:p>
+      <w:r>
+        <w:rPr>
+          <w:noProof/>
+          <w:lang w:eastAsia="en-IN"/>
+        </w:rPr>
+        <w:drawing>
+          <wp:inline distT="0" distB="0" distL="0" distR="0" wp14:anchorId="19106D31" wp14:editId="498CFFB2">
+            <wp:extent cx="5731510" cy="2409825"/>
+            <wp:effectExtent l="0" t="0" r="2540" b="9525"/>
+            <wp:docPr id="31" name="Picture 31"/>
+            <wp:cNvGraphicFramePr>
+              <a:graphicFrameLocks xmlns:a="http://schemas.openxmlformats.org/drawingml/2006/main" noChangeAspect="1"/>
+            </wp:cNvGraphicFramePr>
+            <a:graphic xmlns:a="http://schemas.openxmlformats.org/drawingml/2006/main">
+              <a:graphicData uri="http://schemas.openxmlformats.org/drawingml/2006/picture">
+                <pic:pic xmlns:pic="http://schemas.openxmlformats.org/drawingml/2006/picture">
+                  <pic:nvPicPr>
+                    <pic:cNvPr id="1" name=""/>
+                    <pic:cNvPicPr/>
+                  </pic:nvPicPr>
+                  <pic:blipFill>
+                    <a:blip r:embed="rId33"/>
+                    <a:stretch>
+                      <a:fillRect/>
+                    </a:stretch>
+                  </pic:blipFill>
+                  <pic:spPr>
+                    <a:xfrm>
+                      <a:off x="0" y="0"/>
+                      <a:ext cx="5731510" cy="2409825"/>
+                    </a:xfrm>
+                    <a:prstGeom prst="rect">
+                      <a:avLst/>
+                    </a:prstGeom>
+                  </pic:spPr>
+                </pic:pic>
+              </a:graphicData>
+            </a:graphic>
+          </wp:inline>
+        </w:drawing>
+      </w:r>
+    </w:p>
+    <w:p>
+      <w:r>
+        <w:rPr>
+          <w:noProof/>
+          <w:lang w:eastAsia="en-IN"/>
+        </w:rPr>
+        <w:lastRenderedPageBreak/>
+        <w:drawing>
+          <wp:inline distT="0" distB="0" distL="0" distR="0" wp14:anchorId="438AA97C" wp14:editId="5D8F9D14">
+            <wp:extent cx="5731510" cy="2190115"/>
+            <wp:effectExtent l="0" t="0" r="2540" b="635"/>
+            <wp:docPr id="32" name="Picture 32"/>
+            <wp:cNvGraphicFramePr>
+              <a:graphicFrameLocks xmlns:a="http://schemas.openxmlformats.org/drawingml/2006/main" noChangeAspect="1"/>
+            </wp:cNvGraphicFramePr>
+            <a:graphic xmlns:a="http://schemas.openxmlformats.org/drawingml/2006/main">
+              <a:graphicData uri="http://schemas.openxmlformats.org/drawingml/2006/picture">
+                <pic:pic xmlns:pic="http://schemas.openxmlformats.org/drawingml/2006/picture">
+                  <pic:nvPicPr>
+                    <pic:cNvPr id="1" name=""/>
+                    <pic:cNvPicPr/>
+                  </pic:nvPicPr>
+                  <pic:blipFill>
+                    <a:blip r:embed="rId34"/>
+                    <a:stretch>
+                      <a:fillRect/>
+                    </a:stretch>
+                  </pic:blipFill>
+                  <pic:spPr>
+                    <a:xfrm>
+                      <a:off x="0" y="0"/>
+                      <a:ext cx="5731510" cy="2190115"/>
+                    </a:xfrm>
+                    <a:prstGeom prst="rect">
+                      <a:avLst/>
+                    </a:prstGeom>
+                  </pic:spPr>
+                </pic:pic>
+              </a:graphicData>
+            </a:graphic>
+          </wp:inline>
+        </w:drawing>
+      </w:r>
+    </w:p>
+    <w:p>
+      <w:r>
+        <w:rPr>
+          <w:noProof/>
+          <w:lang w:eastAsia="en-IN"/>
+        </w:rPr>
+        <w:drawing>
+          <wp:inline distT="0" distB="0" distL="0" distR="0" wp14:anchorId="39F9BF8E" wp14:editId="52781132">
+            <wp:extent cx="5731510" cy="3074670"/>
+            <wp:effectExtent l="0" t="0" r="2540" b="0"/>
+            <wp:docPr id="33" name="Picture 33"/>
+            <wp:cNvGraphicFramePr>
+              <a:graphicFrameLocks xmlns:a="http://schemas.openxmlformats.org/drawingml/2006/main" noChangeAspect="1"/>
+            </wp:cNvGraphicFramePr>
+            <a:graphic xmlns:a="http://schemas.openxmlformats.org/drawingml/2006/main">
+              <a:graphicData uri="http://schemas.openxmlformats.org/drawingml/2006/picture">
+                <pic:pic xmlns:pic="http://schemas.openxmlformats.org/drawingml/2006/picture">
+                  <pic:nvPicPr>
+                    <pic:cNvPr id="1" name=""/>
+                    <pic:cNvPicPr/>
+                  </pic:nvPicPr>
+                  <pic:blipFill>
+                    <a:blip r:embed="rId35"/>
+                    <a:stretch>
+                      <a:fillRect/>
+                    </a:stretch>
+                  </pic:blipFill>
+                  <pic:spPr>
+                    <a:xfrm>
+                      <a:off x="0" y="0"/>
+                      <a:ext cx="5731510" cy="3074670"/>
+                    </a:xfrm>
+                    <a:prstGeom prst="rect">
+                      <a:avLst/>
+                    </a:prstGeom>
+                  </pic:spPr>
+                </pic:pic>
+              </a:graphicData>
+            </a:graphic>
+          </wp:inline>
+        </w:drawing>
+      </w:r>
+    </w:p>
+    <w:p>
+      <w:r>
+        <w:rPr>
+          <w:noProof/>
+          <w:lang w:eastAsia="en-IN"/>
+        </w:rPr>
+        <w:drawing>
+          <wp:inline distT="0" distB="0" distL="0" distR="0" wp14:anchorId="5552CE01" wp14:editId="3551270F">
+            <wp:extent cx="5731510" cy="2416175"/>
+            <wp:effectExtent l="0" t="0" r="2540" b="3175"/>
+            <wp:docPr id="35" name="Picture 35"/>
+            <wp:cNvGraphicFramePr>
+              <a:graphicFrameLocks xmlns:a="http://schemas.openxmlformats.org/drawingml/2006/main" noChangeAspect="1"/>
+            </wp:cNvGraphicFramePr>
+            <a:graphic xmlns:a="http://schemas.openxmlformats.org/drawingml/2006/main">
+              <a:graphicData uri="http://schemas.openxmlformats.org/drawingml/2006/picture">
+                <pic:pic xmlns:pic="http://schemas.openxmlformats.org/drawingml/2006/picture">
+                  <pic:nvPicPr>
+                    <pic:cNvPr id="1" name=""/>
+                    <pic:cNvPicPr/>
+                  </pic:nvPicPr>
+                  <pic:blipFill>
+                    <a:blip r:embed="rId36"/>
+                    <a:stretch>
+                      <a:fillRect/>
+                    </a:stretch>
+                  </pic:blipFill>
+                  <pic:spPr>
+                    <a:xfrm>
+                      <a:off x="0" y="0"/>
+                      <a:ext cx="5731510" cy="2416175"/>
+                    </a:xfrm>
+                    <a:prstGeom prst="rect">
+                      <a:avLst/>
+                    </a:prstGeom>
+                  </pic:spPr>
+                </pic:pic>
+              </a:graphicData>
+            </a:graphic>
+          </wp:inline>
+        </w:drawing>
+      </w:r>
+    </w:p>
+    <w:p>
+      <w:r>
+        <w:rPr>
+          <w:noProof/>
+          <w:lang w:eastAsia="en-IN"/>
+        </w:rPr>
+        <w:lastRenderedPageBreak/>
+        <w:drawing>
+          <wp:inline distT="0" distB="0" distL="0" distR="0" wp14:anchorId="43A6FEFD" wp14:editId="28D28DF0">
+            <wp:extent cx="5731510" cy="3074670"/>
+            <wp:effectExtent l="0" t="0" r="2540" b="0"/>
+            <wp:docPr id="36" name="Picture 36"/>
+            <wp:cNvGraphicFramePr>
+              <a:graphicFrameLocks xmlns:a="http://schemas.openxmlformats.org/drawingml/2006/main" noChangeAspect="1"/>
+            </wp:cNvGraphicFramePr>
+            <a:graphic xmlns:a="http://schemas.openxmlformats.org/drawingml/2006/main">
+              <a:graphicData uri="http://schemas.openxmlformats.org/drawingml/2006/picture">
+                <pic:pic xmlns:pic="http://schemas.openxmlformats.org/drawingml/2006/picture">
+                  <pic:nvPicPr>
+                    <pic:cNvPr id="1" name=""/>
+                    <pic:cNvPicPr/>
+                  </pic:nvPicPr>
+                  <pic:blipFill>
+                    <a:blip r:embed="rId37"/>
+                    <a:stretch>
+                      <a:fillRect/>
+                    </a:stretch>
+                  </pic:blipFill>
+                  <pic:spPr>
+                    <a:xfrm>
+                      <a:off x="0" y="0"/>
+                      <a:ext cx="5731510" cy="3074670"/>
+                    </a:xfrm>
+                    <a:prstGeom prst="rect">
+                      <a:avLst/>
+                    </a:prstGeom>
+                  </pic:spPr>
+                </pic:pic>
+              </a:graphicData>
+            </a:graphic>
+          </wp:inline>
+        </w:drawing>
+      </w:r>
+    </w:p>
+    <w:p/>
+    <w:p>
+      <w:r>
+        <w:t>IT Network Design</w:t>
+      </w:r>
+    </w:p>
+    <w:p>
+      <w:r>
+        <w:rPr>
+          <w:noProof/>
+          <w:lang w:eastAsia="en-IN"/>
+        </w:rPr>
+        <w:drawing>
+          <wp:inline distT="0" distB="0" distL="0" distR="0" wp14:anchorId="3BAA6640" wp14:editId="120CACA3">
+            <wp:extent cx="5731510" cy="2814955"/>
+            <wp:effectExtent l="0" t="0" r="2540" b="4445"/>
+            <wp:docPr id="37" name="Picture 37"/>
+            <wp:cNvGraphicFramePr>
+              <a:graphicFrameLocks xmlns:a="http://schemas.openxmlformats.org/drawingml/2006/main" noChangeAspect="1"/>
+            </wp:cNvGraphicFramePr>
+            <a:graphic xmlns:a="http://schemas.openxmlformats.org/drawingml/2006/main">
+              <a:graphicData uri="http://schemas.openxmlformats.org/drawingml/2006/picture">
+                <pic:pic xmlns:pic="http://schemas.openxmlformats.org/drawingml/2006/picture">
+                  <pic:nvPicPr>
+                    <pic:cNvPr id="1" name=""/>
+                    <pic:cNvPicPr/>
+                  </pic:nvPicPr>
+                  <pic:blipFill>
+                    <a:blip r:embed="rId38"/>
+                    <a:stretch>
+                      <a:fillRect/>
+                    </a:stretch>
+                  </pic:blipFill>
+                  <pic:spPr>
+                    <a:xfrm>
+                      <a:off x="0" y="0"/>
+                      <a:ext cx="5731510" cy="2814955"/>
+                    </a:xfrm>
+                    <a:prstGeom prst="rect">
+                      <a:avLst/>
+                    </a:prstGeom>
+                  </pic:spPr>
+                </pic:pic>
+              </a:graphicData>
+            </a:graphic>
+          </wp:inline>
+        </w:drawing>
+      </w:r>
       <w:bookmarkStart w:id="0" w:name="_GoBack"/>
       <w:bookmarkEnd w:id="0"/>
     </w:p>
+    <w:p/>
+    <w:p/>
     <w:sectPr>
       <w:pgSz w:w="11906" w:h="16838"/>
       <w:pgMar w:top="1440" w:right="1440" w:bottom="1440" w:left="1440" w:header="708" w:footer="708" w:gutter="0"/>

</xml_diff>